<commit_message>
In Bank.java getCustomers, addCustomer and getCustomer is implemented but not tested
</commit_message>
<xml_diff>
--- a/_documentation/BankApp.docx
+++ b/_documentation/BankApp.docx
@@ -5766,9 +5766,9 @@
       </w:pPr>
       <w:r>
         <w:drawing>
-          <wp:inline distT="0" distB="0" distL="0" distR="0" wp14:anchorId="2A2469AA" wp14:editId="4BADC250">
-            <wp:extent cx="5733415" cy="6261100"/>
-            <wp:effectExtent l="0" t="0" r="635" b="6350"/>
+          <wp:inline distT="0" distB="0" distL="0" distR="0" wp14:anchorId="2607CC99" wp14:editId="1440DD0E">
+            <wp:extent cx="5639587" cy="4801270"/>
+            <wp:effectExtent l="0" t="0" r="0" b="0"/>
             <wp:docPr id="1" name="Picture 1"/>
             <wp:cNvGraphicFramePr>
               <a:graphicFrameLocks xmlns:a="http://schemas.openxmlformats.org/drawingml/2006/main" noChangeAspect="1"/>
@@ -5789,7 +5789,7 @@
                   <pic:spPr>
                     <a:xfrm>
                       <a:off x="0" y="0"/>
-                      <a:ext cx="5733415" cy="6261100"/>
+                      <a:ext cx="5639587" cy="4801270"/>
                     </a:xfrm>
                     <a:prstGeom prst="rect">
                       <a:avLst/>
@@ -5829,7 +5829,6 @@
       </w:pPr>
       <w:bookmarkStart w:id="8" w:name="_Toc88155787"/>
       <w:r>
-        <w:lastRenderedPageBreak/>
         <w:t>Project plan</w:t>
       </w:r>
       <w:bookmarkEnd w:id="8"/>
@@ -5931,6 +5930,7 @@
         </w:numPr>
       </w:pPr>
       <w:r>
+        <w:lastRenderedPageBreak/>
         <w:t>Design</w:t>
       </w:r>
     </w:p>

</xml_diff>